<commit_message>
Big updates in checkans function and change the way xlsx file created
</commit_message>
<xml_diff>
--- a/Docx/Dap an.docx
+++ b/Docx/Dap an.docx
@@ -116,6 +116,20 @@
           <w:rFonts w:ascii="Times New Roman" w:hAnsi="Times New Roman"/>
           <w:noProof w:val="0"/>
         </w:rPr>
+        <w:t>C.</w:t>
+      </w:r>
+      <w:r>
+        <w:rPr>
+          <w:rFonts w:ascii="Times New Roman" w:hAnsi="Times New Roman"/>
+          <w:noProof w:val="0"/>
+        </w:rPr>
+        <w:t xml:space="preserve"> </w:t>
+      </w:r>
+      <w:r>
+        <w:rPr>
+          <w:rFonts w:ascii="Times New Roman" w:hAnsi="Times New Roman"/>
+          <w:noProof w:val="0"/>
+        </w:rPr>
         <w:t xml:space="preserve">đang diễn ra vô cùng ác liệt.                           </w:t>
       </w:r>
       <w:r>
@@ -134,6 +148,20 @@
           <w:noProof w:val="0"/>
         </w:rPr>
       </w:pPr>
+      <w:r>
+        <w:rPr>
+          <w:rFonts w:ascii="Times New Roman" w:hAnsi="Times New Roman"/>
+          <w:noProof w:val="0"/>
+        </w:rPr>
+        <w:t>D.</w:t>
+      </w:r>
+      <w:r>
+        <w:rPr>
+          <w:rFonts w:ascii="Times New Roman" w:hAnsi="Times New Roman"/>
+          <w:noProof w:val="0"/>
+        </w:rPr>
+        <w:t xml:space="preserve"> </w:t>
+      </w:r>
       <w:r>
         <w:rPr>
           <w:rFonts w:ascii="Times New Roman" w:hAnsi="Times New Roman"/>
@@ -190,7 +218,7 @@
           <w:rFonts w:ascii="Times New Roman" w:hAnsi="Times New Roman"/>
           <w:noProof w:val="0"/>
         </w:rPr>
-        <w:t>a</w:t>
+        <w:t>A</w:t>
       </w:r>
       <w:r>
         <w:rPr>
@@ -302,6 +330,13 @@
           <w:rFonts w:ascii="Times New Roman" w:hAnsi="Times New Roman"/>
           <w:noProof w:val="0"/>
         </w:rPr>
+        <w:t xml:space="preserve"> </w:t>
+      </w:r>
+      <w:r>
+        <w:rPr>
+          <w:rFonts w:ascii="Times New Roman" w:hAnsi="Times New Roman"/>
+          <w:noProof w:val="0"/>
+        </w:rPr>
         <w:t xml:space="preserve">Anh, Pháp, Liên Xô  </w:t>
       </w:r>
       <w:r>
@@ -347,6 +382,13 @@
           <w:noProof w:val="0"/>
         </w:rPr>
         <w:t>D.</w:t>
+      </w:r>
+      <w:r>
+        <w:rPr>
+          <w:rFonts w:ascii="Times New Roman" w:hAnsi="Times New Roman"/>
+          <w:noProof w:val="0"/>
+        </w:rPr>
+        <w:t xml:space="preserve"> </w:t>
       </w:r>
       <w:r>
         <w:rPr>

</xml_diff>